<commit_message>
HERCULES-8510 - [UPV][ETI] Informe Acta reunión - Migración DOCX - Fix salto...
</commit_message>
<xml_diff>
--- a/sgi-cnf-service/src/main/resources/db/changelog/changes/0.4.0/blob/rep/rep-eti-bloque-apartado-acta.docx
+++ b/sgi-cnf-service/src/main/resources/db/changelog/changes/0.4.0/blob/rep/rep-eti-bloque-apartado-acta.docx
@@ -30,6 +30,7 @@
     <w:p>
       <w:pPr>
         <w:pStyle w:val="Cuerpodetexto"/>
+        <w:pageBreakBefore w:val="false"/>
         <w:widowControl/>
         <w:numPr>
           <w:ilvl w:val="0"/>
@@ -53,6 +54,30 @@
       <w:pPr>
         <w:pStyle w:val="Normal"/>
         <w:pageBreakBefore w:val="false"/>
+        <w:widowControl/>
+        <w:numPr>
+          <w:ilvl w:val="0"/>
+          <w:numId w:val="0"/>
+        </w:numPr>
+        <w:overflowPunct w:val="true"/>
+        <w:spacing w:before="0" w:after="140"/>
+        <w:jc w:val="left"/>
+        <w:rPr>
+          <w:rFonts w:ascii="Ubuntu" w:hAnsi="Ubuntu"/>
+          <w:sz w:val="24"/>
+          <w:szCs w:val="24"/>
+        </w:rPr>
+      </w:pPr>
+      <w:r>
+        <w:rPr/>
+      </w:r>
+      <w:r>
+        <w:br w:type="page"/>
+      </w:r>
+    </w:p>
+    <w:p>
+      <w:pPr>
+        <w:pStyle w:val="Normal"/>
         <w:numPr>
           <w:ilvl w:val="0"/>
           <w:numId w:val="1"/>
@@ -166,23 +191,7 @@
           <w:sz w:val="22"/>
           <w:szCs w:val="22"/>
         </w:rPr>
-        <w:t>Responsable: {{respon</w:t>
-      </w:r>
-      <w:r>
-        <w:rPr>
-          <w:rFonts w:ascii="Ubuntu" w:hAnsi="Ubuntu"/>
-          <w:sz w:val="22"/>
-          <w:szCs w:val="22"/>
-        </w:rPr>
-        <w:t>s</w:t>
-      </w:r>
-      <w:r>
-        <w:rPr>
-          <w:rFonts w:ascii="Ubuntu" w:hAnsi="Ubuntu"/>
-          <w:sz w:val="22"/>
-          <w:szCs w:val="22"/>
-        </w:rPr>
-        <w:t>able}}</w:t>
+        <w:t>Responsable: {{responsable}}</w:t>
       </w:r>
     </w:p>
     <w:p>

</xml_diff>

<commit_message>
HERCULES-8510 - [UPV][ETI] Informe Acta reunión - Migración DOCX - Fix salto de página en comentarios de memorias ETI - Mejora que incluye la generación del informe de acta de reunión bajo plantilla DOCX
</commit_message>
<xml_diff>
--- a/sgi-cnf-service/src/main/resources/db/changelog/changes/0.4.0/blob/rep/rep-eti-bloque-apartado-acta.docx
+++ b/sgi-cnf-service/src/main/resources/db/changelog/changes/0.4.0/blob/rep/rep-eti-bloque-apartado-acta.docx
@@ -69,7 +69,11 @@
         </w:rPr>
       </w:pPr>
       <w:r>
-        <w:rPr/>
+        <w:rPr>
+          <w:rFonts w:ascii="Ubuntu" w:hAnsi="Ubuntu"/>
+          <w:sz w:val="24"/>
+          <w:szCs w:val="24"/>
+        </w:rPr>
       </w:r>
       <w:r>
         <w:br w:type="page"/>
@@ -205,11 +209,7 @@
         <w:overflowPunct w:val="true"/>
         <w:spacing w:lineRule="auto" w:line="276" w:before="0" w:after="140"/>
         <w:jc w:val="left"/>
-        <w:rPr>
-          <w:rFonts w:ascii="Ubuntu" w:hAnsi="Ubuntu"/>
-          <w:sz w:val="22"/>
-          <w:szCs w:val="22"/>
-        </w:rPr>
+        <w:rPr/>
       </w:pPr>
       <w:r>
         <w:rPr>
@@ -223,29 +223,36 @@
     <w:p>
       <w:pPr>
         <w:pStyle w:val="Cuerpodetexto"/>
-        <w:pageBreakBefore w:val="false"/>
-        <w:numPr>
-          <w:ilvl w:val="0"/>
-          <w:numId w:val="1"/>
-        </w:numPr>
-        <w:rPr/>
-      </w:pPr>
-      <w:r>
-        <w:rPr>
-          <w:rFonts w:ascii="Ubuntu" w:hAnsi="Ubuntu"/>
-          <w:sz w:val="22"/>
-          <w:szCs w:val="22"/>
-        </w:rPr>
-        <w:t>{{?bloques}}</w:t>
-      </w:r>
-    </w:p>
-    <w:p>
-      <w:pPr>
-        <w:pStyle w:val="Cuerpodetexto"/>
-        <w:numPr>
-          <w:ilvl w:val="0"/>
-          <w:numId w:val="1"/>
-        </w:numPr>
+        <w:widowControl/>
+        <w:numPr>
+          <w:ilvl w:val="0"/>
+          <w:numId w:val="1"/>
+        </w:numPr>
+        <w:overflowPunct w:val="true"/>
+        <w:spacing w:lineRule="auto" w:line="276" w:before="0" w:after="140"/>
+        <w:jc w:val="left"/>
+        <w:rPr/>
+      </w:pPr>
+      <w:r>
+        <w:rPr>
+          <w:rFonts w:ascii="Ubuntu" w:hAnsi="Ubuntu"/>
+          <w:sz w:val="22"/>
+          <w:szCs w:val="22"/>
+        </w:rPr>
+        <w:br/>
+      </w:r>
+    </w:p>
+    <w:p>
+      <w:pPr>
+        <w:pStyle w:val="Cuerpodetexto"/>
+        <w:widowControl/>
+        <w:numPr>
+          <w:ilvl w:val="0"/>
+          <w:numId w:val="1"/>
+        </w:numPr>
+        <w:overflowPunct w:val="true"/>
+        <w:spacing w:lineRule="auto" w:line="276" w:before="0" w:after="140"/>
+        <w:jc w:val="left"/>
         <w:rPr/>
       </w:pPr>
       <w:r>
@@ -256,45 +263,65 @@
           <w:sz w:val="24"/>
           <w:szCs w:val="24"/>
         </w:rPr>
+        <w:t>Listado de comentarios</w:t>
+      </w:r>
+    </w:p>
+    <w:p>
+      <w:pPr>
+        <w:pStyle w:val="Cuerpodetexto"/>
+        <w:widowControl/>
+        <w:numPr>
+          <w:ilvl w:val="0"/>
+          <w:numId w:val="1"/>
+        </w:numPr>
+        <w:overflowPunct w:val="true"/>
+        <w:spacing w:lineRule="auto" w:line="276" w:before="0" w:after="140"/>
+        <w:jc w:val="left"/>
+        <w:rPr/>
+      </w:pPr>
+      <w:r>
+        <w:rPr>
+          <w:rFonts w:ascii="Ubuntu" w:hAnsi="Ubuntu"/>
+          <w:sz w:val="22"/>
+          <w:szCs w:val="22"/>
+        </w:rPr>
         <w:br/>
       </w:r>
     </w:p>
     <w:p>
       <w:pPr>
         <w:pStyle w:val="Cuerpodetexto"/>
-        <w:numPr>
-          <w:ilvl w:val="0"/>
-          <w:numId w:val="1"/>
-        </w:numPr>
-        <w:rPr/>
-      </w:pPr>
-      <w:r>
-        <w:rPr>
-          <w:rFonts w:ascii="Ubuntu" w:hAnsi="Ubuntu"/>
-          <w:b/>
-          <w:bCs/>
-          <w:sz w:val="24"/>
-          <w:szCs w:val="24"/>
-        </w:rPr>
-        <w:t>Listado de comentarios</w:t>
-      </w:r>
-    </w:p>
-    <w:p>
-      <w:pPr>
-        <w:pStyle w:val="Cuerpodetexto"/>
-        <w:numPr>
-          <w:ilvl w:val="0"/>
-          <w:numId w:val="1"/>
-        </w:numPr>
-        <w:rPr/>
-      </w:pPr>
-      <w:r>
-        <w:rPr>
-          <w:rFonts w:ascii="Ubuntu" w:hAnsi="Ubuntu"/>
-          <w:sz w:val="22"/>
-          <w:szCs w:val="22"/>
-        </w:rPr>
-        <w:br/>
+        <w:pageBreakBefore w:val="false"/>
+        <w:numPr>
+          <w:ilvl w:val="0"/>
+          <w:numId w:val="1"/>
+        </w:numPr>
+        <w:rPr/>
+      </w:pPr>
+      <w:r>
+        <w:rPr>
+          <w:rFonts w:ascii="Ubuntu" w:hAnsi="Ubuntu"/>
+          <w:sz w:val="22"/>
+          <w:szCs w:val="22"/>
+        </w:rPr>
+        <w:t>{{?bloques}}</w:t>
+      </w:r>
+    </w:p>
+    <w:p>
+      <w:pPr>
+        <w:pStyle w:val="Cuerpodetexto"/>
+        <w:numPr>
+          <w:ilvl w:val="0"/>
+          <w:numId w:val="1"/>
+        </w:numPr>
+        <w:rPr>
+          <w:rFonts w:ascii="Ubuntu" w:hAnsi="Ubuntu"/>
+          <w:sz w:val="22"/>
+          <w:szCs w:val="22"/>
+        </w:rPr>
+      </w:pPr>
+      <w:r>
+        <w:rPr/>
       </w:r>
     </w:p>
     <w:p>

</xml_diff>